<commit_message>
merged and clean project, update modules probuilder for 3d art.
</commit_message>
<xml_diff>
--- a/Assets/Documentation/Documentation.docx
+++ b/Assets/Documentation/Documentation.docx
@@ -37,6 +37,8 @@
         </w:rPr>
         <w:t>Scope</w:t>
       </w:r>
+      <w:bookmarkStart w:id="0" w:name="_GoBack"/>
+      <w:bookmarkEnd w:id="0"/>
     </w:p>
     <w:p>
       <w:pPr>
@@ -47,17 +49,35 @@
         </w:numPr>
         <w:rPr>
           <w:sz w:val="44"/>
-          <w:szCs w:val="44"/>
           <w:lang w:val="en-US"/>
         </w:rPr>
       </w:pPr>
       <w:r>
         <w:rPr>
           <w:sz w:val="44"/>
-          <w:szCs w:val="44"/>
-          <w:lang w:val="en-US"/>
-        </w:rPr>
-        <w:t>Character</w:t>
+          <w:lang w:val="en-US"/>
+        </w:rPr>
+        <w:t>Interface</w:t>
+      </w:r>
+    </w:p>
+    <w:p>
+      <w:pPr>
+        <w:pStyle w:val="ListParagraph"/>
+        <w:numPr>
+          <w:ilvl w:val="1"/>
+          <w:numId w:val="1"/>
+        </w:numPr>
+        <w:rPr>
+          <w:sz w:val="44"/>
+          <w:lang w:val="en-US"/>
+        </w:rPr>
+      </w:pPr>
+      <w:r>
+        <w:rPr>
+          <w:sz w:val="44"/>
+          <w:lang w:val="en-US"/>
+        </w:rPr>
+        <w:t>IHandEffect</w:t>
       </w:r>
     </w:p>
     <w:p>
@@ -79,7 +99,7 @@
           <w:szCs w:val="44"/>
           <w:lang w:val="en-US"/>
         </w:rPr>
-        <w:t>Items</w:t>
+        <w:t>Character</w:t>
       </w:r>
     </w:p>
     <w:p>
@@ -101,6 +121,28 @@
           <w:szCs w:val="44"/>
           <w:lang w:val="en-US"/>
         </w:rPr>
+        <w:t>Items</w:t>
+      </w:r>
+    </w:p>
+    <w:p>
+      <w:pPr>
+        <w:pStyle w:val="ListParagraph"/>
+        <w:numPr>
+          <w:ilvl w:val="0"/>
+          <w:numId w:val="1"/>
+        </w:numPr>
+        <w:rPr>
+          <w:sz w:val="44"/>
+          <w:szCs w:val="44"/>
+          <w:lang w:val="en-US"/>
+        </w:rPr>
+      </w:pPr>
+      <w:r>
+        <w:rPr>
+          <w:sz w:val="44"/>
+          <w:szCs w:val="44"/>
+          <w:lang w:val="en-US"/>
+        </w:rPr>
         <w:t>Platforms elements</w:t>
       </w:r>
     </w:p>
@@ -235,8 +277,6 @@
         </w:rPr>
         <w:t>VFX</w:t>
       </w:r>
-      <w:bookmarkStart w:id="0" w:name="_GoBack"/>
-      <w:bookmarkEnd w:id="0"/>
     </w:p>
     <w:sectPr>
       <w:pgSz w:w="12240" w:h="15840"/>

</xml_diff>